<commit_message>
lab_5 completed + report
</commit_message>
<xml_diff>
--- a/Lab_5/Lab_5.docx
+++ b/Lab_5/Lab_5.docx
@@ -411,7 +411,7 @@
           <w:sz w:val="32"/>
           <w:szCs w:val="32"/>
         </w:rPr>
-        <w:t>4</w:t>
+        <w:t>5</w:t>
       </w:r>
     </w:p>
     <w:p>
@@ -447,7 +447,14 @@
           <w:szCs w:val="28"/>
           <w:u w:val="single"/>
         </w:rPr>
-        <w:t>Работа с базами данных в Spring Framework</w:t>
+        <w:t xml:space="preserve">Работа с базами данных в </w:t>
+      </w:r>
+      <w:r>
+        <w:rPr>
+          <w:szCs w:val="28"/>
+          <w:u w:val="single"/>
+        </w:rPr>
+        <w:t xml:space="preserve"> Spring MVC</w:t>
       </w:r>
     </w:p>
     <w:p>
@@ -978,150 +985,90 @@
       </w:pPr>
     </w:p>
     <w:p>
-      <w:pPr>
-        <w:rPr>
-          <w:rFonts w:eastAsiaTheme="majorEastAsia"/>
-        </w:rPr>
-      </w:pPr>
-      <w:r>
-        <w:t>О</w:t>
-      </w:r>
-      <w:r>
-        <w:t>знакомиться с механизмами работы с базами данных в Spring Framework</w:t>
+      <w:r>
+        <w:t>Познакомиться c шаблоном MVC в Spring и тем как он используется при создании web-приложений</w:t>
       </w:r>
       <w:r>
         <w:t>.</w:t>
       </w:r>
-      <w:r>
-        <w:rPr>
-          <w:rFonts w:eastAsiaTheme="majorEastAsia"/>
-        </w:rPr>
+    </w:p>
+    <w:p>
+      <w:pPr>
+        <w:rPr>
+          <w:rStyle w:val="SubtleEmphasis"/>
+        </w:rPr>
+      </w:pPr>
+    </w:p>
+    <w:p>
+      <w:pPr>
+        <w:pStyle w:val="Heading1"/>
+      </w:pPr>
+      <w:bookmarkStart w:id="3" w:name="_Toc18956752"/>
+      <w:r>
+        <w:t>Зада</w:t>
+      </w:r>
+      <w:bookmarkEnd w:id="3"/>
+      <w:r>
+        <w:t>ча работы</w:t>
+      </w:r>
+    </w:p>
+    <w:p/>
+    <w:p>
+      <w:r>
+        <w:t>Изменить практическую работу №4 таким</w:t>
+      </w:r>
+      <w:r>
         <w:t xml:space="preserve"> </w:t>
       </w:r>
-    </w:p>
-    <w:p>
-      <w:pPr>
-        <w:rPr>
-          <w:rStyle w:val="SubtleEmphasis"/>
-        </w:rPr>
-      </w:pPr>
-    </w:p>
-    <w:p>
-      <w:pPr>
-        <w:pStyle w:val="Heading1"/>
-      </w:pPr>
-      <w:bookmarkStart w:id="3" w:name="_Toc18956752"/>
-      <w:r>
-        <w:t>Зада</w:t>
-      </w:r>
-      <w:bookmarkEnd w:id="3"/>
-      <w:r>
-        <w:t>ча работы</w:t>
-      </w:r>
-    </w:p>
-    <w:p/>
-    <w:p>
-      <w:r>
-        <w:t>В каждом варианте есть сущность базы данных. Необходимо:</w:t>
-      </w:r>
-    </w:p>
-    <w:p>
-      <w:r>
-        <w:t>1) Описать класс сущности, который имеет как минимум три текстовых</w:t>
+      <w:r>
+        <w:t>образом, чтобы она представляла собой web-приложение.</w:t>
+      </w:r>
+    </w:p>
+    <w:p>
+      <w:r>
+        <w:t>Web-приложение должно иметь следующие страницы:</w:t>
+      </w:r>
+    </w:p>
+    <w:p>
+      <w:r>
+        <w:t>1) Главная страница, содержит приветствие и ссылки на другие (которые</w:t>
       </w:r>
       <w:r>
         <w:t xml:space="preserve"> </w:t>
       </w:r>
       <w:r>
-        <w:t>поля и два числовых (и, естественно, id). Она описывает некий товар (затем, эта</w:t>
+        <w:t>дублируют по функционалу пункты меню из работы №4).</w:t>
+      </w:r>
+    </w:p>
+    <w:p>
+      <w:r>
+        <w:t>2) Страница просмотра таблицы записей.</w:t>
+      </w:r>
+    </w:p>
+    <w:p>
+      <w:r>
+        <w:t>3) Страница добавления новой записи в таблицу.</w:t>
+      </w:r>
+    </w:p>
+    <w:p>
+      <w:r>
+        <w:t>4) Страница редактирования записи.</w:t>
+      </w:r>
+    </w:p>
+    <w:p>
+      <w:r>
+        <w:t>5) Страница удаления записи из таблицы БД.</w:t>
+      </w:r>
+    </w:p>
+    <w:p>
+      <w:r>
+        <w:t>6) Страница просмотра записей согласно некоторому критерию</w:t>
       </w:r>
       <w:r>
         <w:t xml:space="preserve"> </w:t>
       </w:r>
       <w:r>
-        <w:t>сущность и БД пригодится нам в следующих работах).</w:t>
-      </w:r>
-    </w:p>
-    <w:p>
-      <w:r>
-        <w:t>2) Создать таблицу базы данных (студент может выбрать любую</w:t>
-      </w:r>
-      <w:r>
-        <w:t xml:space="preserve"> </w:t>
-      </w:r>
-      <w:r>
-        <w:t>реляционную БД), соответствующую спроектированной сущности.</w:t>
-      </w:r>
-    </w:p>
-    <w:p>
-      <w:r>
-        <w:t>3) Реализовать консольное Spring приложение (должно иметь простейший</w:t>
-      </w:r>
-      <w:r>
-        <w:t xml:space="preserve"> </w:t>
-      </w:r>
-      <w:r>
-        <w:t>консольный пользовательский интерфейс), которое должно позволять:</w:t>
-      </w:r>
-    </w:p>
-    <w:p>
-      <w:r>
-        <w:t>• Вводить (консольный ввод) пользователю поля сущности и</w:t>
-      </w:r>
-      <w:r>
-        <w:t xml:space="preserve"> </w:t>
-      </w:r>
-      <w:r>
-        <w:t>добавлять её в таблицу БД.</w:t>
-      </w:r>
-    </w:p>
-    <w:p>
-      <w:r>
-        <w:t>• Выводить в консоль все записи из таблицы БД.</w:t>
-      </w:r>
-    </w:p>
-    <w:p>
-      <w:r>
-        <w:t>• Редактировать запись таблицы БД по Id.</w:t>
-      </w:r>
-    </w:p>
-    <w:p>
-      <w:r>
-        <w:t>• Удалять запись по Id.</w:t>
-      </w:r>
-    </w:p>
-    <w:p>
-      <w:r>
-        <w:t>• Осуществлять поиск по любому из признаков (Студент</w:t>
-      </w:r>
-      <w:r>
-        <w:t xml:space="preserve"> </w:t>
-      </w:r>
-      <w:r>
-        <w:t>самостоятельно выбирает поле для поиска. Например, поиск всех студентов,</w:t>
-      </w:r>
-      <w:r>
-        <w:t xml:space="preserve"> </w:t>
-      </w:r>
-      <w:r>
-        <w:t>средний балл которых выше введенного пользователем.)</w:t>
-      </w:r>
-    </w:p>
-    <w:p>
-      <w:r>
-        <w:t>4) Способ работы с БД (JdbcTemplate, Hibernate, JPA или др.) студентом</w:t>
-      </w:r>
-      <w:r>
-        <w:t xml:space="preserve"> </w:t>
-      </w:r>
-      <w:r>
-        <w:t>выбирается самостоятельно, ограничение одно — должен использоваться Spring</w:t>
-      </w:r>
-      <w:r>
-        <w:t xml:space="preserve"> </w:t>
-      </w:r>
-      <w:r>
-        <w:t>Framework.</w:t>
+        <w:t>(аналогично пункту в работе №4).</w:t>
       </w:r>
     </w:p>
     <w:p>
@@ -1133,6 +1080,24 @@
           <w:szCs w:val="26"/>
         </w:rPr>
       </w:pPr>
+      <w:r>
+        <w:t>Помимо всего должны быть осуществлены проверки (не менее двух)</w:t>
+      </w:r>
+      <w:r>
+        <w:t xml:space="preserve"> </w:t>
+      </w:r>
+      <w:r>
+        <w:t>входных данных, сопровождающиеся соответствующими сообщениями об</w:t>
+      </w:r>
+      <w:r>
+        <w:t xml:space="preserve"> </w:t>
+      </w:r>
+      <w:r>
+        <w:t>ошибках.</w:t>
+      </w:r>
+      <w:r>
+        <w:cr/>
+      </w:r>
       <w:r>
         <w:rPr>
           <w:i/>
@@ -1170,11 +1135,7 @@
         <w:ind w:left="0" w:firstLine="720"/>
       </w:pPr>
       <w:r>
-        <w:lastRenderedPageBreak/>
-        <w:t>Реализована сущность</w:t>
-      </w:r>
-      <w:r>
-        <w:t xml:space="preserve"> в соответствии с заданием</w:t>
+        <w:t>Обновлена конфигурация проекта</w:t>
       </w:r>
       <w:r>
         <w:t xml:space="preserve"> (</w:t>
@@ -1183,19 +1144,10 @@
         <w:t>рисун</w:t>
       </w:r>
       <w:r>
-        <w:t>к</w:t>
-      </w:r>
-      <w:r>
-        <w:t>и</w:t>
-      </w:r>
-      <w:r>
-        <w:t xml:space="preserve"> 1</w:t>
-      </w:r>
-      <w:r>
-        <w:t>, 2</w:t>
-      </w:r>
-      <w:r>
-        <w:t>):</w:t>
+        <w:t>ок</w:t>
+      </w:r>
+      <w:r>
+        <w:t xml:space="preserve"> 1):</w:t>
       </w:r>
     </w:p>
     <w:p>
@@ -1217,10 +1169,11 @@
         <w:rPr>
           <w:noProof/>
         </w:rPr>
+        <w:lastRenderedPageBreak/>
         <w:drawing>
-          <wp:inline distT="0" distB="0" distL="0" distR="0" wp14:anchorId="51B4B667" wp14:editId="1CC65F51">
-            <wp:extent cx="1990725" cy="1600200"/>
-            <wp:effectExtent l="0" t="0" r="9525" b="0"/>
+          <wp:inline distT="0" distB="0" distL="0" distR="0" wp14:anchorId="04BD9FF0" wp14:editId="64A935D1">
+            <wp:extent cx="6120130" cy="4987925"/>
+            <wp:effectExtent l="0" t="0" r="0" b="3175"/>
             <wp:docPr id="1" name="Picture 1"/>
             <wp:cNvGraphicFramePr>
               <a:graphicFrameLocks xmlns:a="http://schemas.openxmlformats.org/drawingml/2006/main" noChangeAspect="1"/>
@@ -1241,7 +1194,7 @@
                   <pic:spPr>
                     <a:xfrm>
                       <a:off x="0" y="0"/>
-                      <a:ext cx="1990725" cy="1600200"/>
+                      <a:ext cx="6120130" cy="4987925"/>
                     </a:xfrm>
                     <a:prstGeom prst="rect">
                       <a:avLst/>
@@ -1285,7 +1238,13 @@
         <w:t>–</w:t>
       </w:r>
       <w:r>
-        <w:t>Сущность (по варианту)</w:t>
+        <w:t xml:space="preserve"> Часть конфигурация, </w:t>
+      </w:r>
+      <w:r>
+        <w:rPr>
+          <w:lang w:val="en-US"/>
+        </w:rPr>
+        <w:t>SpringConfig.java</w:t>
       </w:r>
     </w:p>
     <w:p>
@@ -1301,8 +1260,93 @@
     <w:p>
       <w:pPr>
         <w:pStyle w:val="ListParagraph"/>
+        <w:numPr>
+          <w:ilvl w:val="0"/>
+          <w:numId w:val="10"/>
+        </w:numPr>
+      </w:pPr>
+      <w:r>
+        <w:t>Доработана структура проекта</w:t>
+      </w:r>
+      <w:r>
+        <w:t xml:space="preserve"> (</w:t>
+      </w:r>
+      <w:r>
+        <w:rPr>
+          <w:lang w:val="en-US"/>
+        </w:rPr>
+        <w:t>model</w:t>
+      </w:r>
+      <w:r>
+        <w:t xml:space="preserve"> – </w:t>
+      </w:r>
+      <w:r>
+        <w:t>«</w:t>
+      </w:r>
+      <w:r>
+        <w:rPr>
+          <w:lang w:val="en-US"/>
+        </w:rPr>
+        <w:t>Book</w:t>
+      </w:r>
+      <w:r>
+        <w:t>»</w:t>
+      </w:r>
+      <w:r>
+        <w:t xml:space="preserve">, </w:t>
+      </w:r>
+      <w:r>
+        <w:rPr>
+          <w:lang w:val="en-US"/>
+        </w:rPr>
+        <w:t>controller</w:t>
+      </w:r>
+      <w:r>
+        <w:t xml:space="preserve"> </w:t>
+      </w:r>
+      <w:r>
+        <w:t>–</w:t>
+      </w:r>
+      <w:r>
+        <w:t xml:space="preserve"> </w:t>
+      </w:r>
+      <w:r>
+        <w:t>«</w:t>
+      </w:r>
+      <w:r>
+        <w:rPr>
+          <w:lang w:val="en-US"/>
+        </w:rPr>
+        <w:t>BooksController</w:t>
+      </w:r>
+      <w:r>
+        <w:t>»</w:t>
+      </w:r>
+      <w:r>
+        <w:t xml:space="preserve"> </w:t>
+      </w:r>
+      <w:r>
+        <w:t xml:space="preserve">рисунок </w:t>
+      </w:r>
+      <w:r>
+        <w:t>2</w:t>
+      </w:r>
+      <w:r>
+        <w:t>):</w:t>
+      </w:r>
+    </w:p>
+    <w:p>
+      <w:pPr>
+        <w:pStyle w:val="ListParagraph"/>
         <w:ind w:left="-90" w:firstLine="0"/>
         <w:jc w:val="center"/>
+      </w:pPr>
+    </w:p>
+    <w:p>
+      <w:pPr>
+        <w:pStyle w:val="ListParagraph"/>
+        <w:ind w:left="-90" w:firstLine="0"/>
+        <w:jc w:val="center"/>
         <w:rPr>
           <w:lang w:val="en-US"/>
         </w:rPr>
@@ -1311,11 +1355,12 @@
         <w:rPr>
           <w:noProof/>
         </w:rPr>
+        <w:lastRenderedPageBreak/>
         <w:drawing>
-          <wp:inline distT="0" distB="0" distL="0" distR="0" wp14:anchorId="11B37133" wp14:editId="2C0A7F4E">
-            <wp:extent cx="5076825" cy="4333875"/>
+          <wp:inline distT="0" distB="0" distL="0" distR="0" wp14:anchorId="5BC30E21" wp14:editId="6501FE86">
+            <wp:extent cx="2943225" cy="4029075"/>
             <wp:effectExtent l="0" t="0" r="9525" b="9525"/>
-            <wp:docPr id="7" name="Picture 7"/>
+            <wp:docPr id="3" name="Picture 3"/>
             <wp:cNvGraphicFramePr>
               <a:graphicFrameLocks xmlns:a="http://schemas.openxmlformats.org/drawingml/2006/main" noChangeAspect="1"/>
             </wp:cNvGraphicFramePr>
@@ -1335,7 +1380,7 @@
                   <pic:spPr>
                     <a:xfrm>
                       <a:off x="0" y="0"/>
-                      <a:ext cx="5076825" cy="4333875"/>
+                      <a:ext cx="2943225" cy="4029075"/>
                     </a:xfrm>
                     <a:prstGeom prst="rect">
                       <a:avLst/>
@@ -1376,7 +1421,10 @@
         <w:t xml:space="preserve"> –</w:t>
       </w:r>
       <w:r>
-        <w:t xml:space="preserve"> Описание полей сущности</w:t>
+        <w:t xml:space="preserve"> </w:t>
+      </w:r>
+      <w:r>
+        <w:t>Обновлённая структура проекта</w:t>
       </w:r>
     </w:p>
     <w:p>
@@ -1398,10 +1446,22 @@
         </w:numPr>
       </w:pPr>
       <w:r>
-        <w:t xml:space="preserve">Реализованы </w:t>
-      </w:r>
-      <w:r>
-        <w:t>классы и интерфейсы для работы с сущностью</w:t>
+        <w:t>Файлы, отвечающие за представление(</w:t>
+      </w:r>
+      <w:r>
+        <w:rPr>
+          <w:lang w:val="en-US"/>
+        </w:rPr>
+        <w:t>view</w:t>
+      </w:r>
+      <w:r>
+        <w:t>)</w:t>
+      </w:r>
+      <w:r>
+        <w:t xml:space="preserve"> </w:t>
+      </w:r>
+      <w:r>
+        <w:t>приложения</w:t>
       </w:r>
       <w:r>
         <w:t xml:space="preserve"> (</w:t>
@@ -1428,23 +1488,15 @@
         <w:ind w:left="-90" w:firstLine="0"/>
         <w:jc w:val="center"/>
       </w:pPr>
-    </w:p>
-    <w:p>
-      <w:pPr>
-        <w:pStyle w:val="ListParagraph"/>
-        <w:ind w:left="0" w:firstLine="0"/>
-        <w:jc w:val="center"/>
-      </w:pPr>
       <w:r>
         <w:rPr>
           <w:noProof/>
         </w:rPr>
-        <w:lastRenderedPageBreak/>
         <w:drawing>
-          <wp:inline distT="0" distB="0" distL="0" distR="0" wp14:anchorId="2626B360" wp14:editId="35BC3CF9">
-            <wp:extent cx="2457450" cy="3648075"/>
-            <wp:effectExtent l="0" t="0" r="0" b="9525"/>
-            <wp:docPr id="6" name="Picture 6"/>
+          <wp:inline distT="0" distB="0" distL="0" distR="0" wp14:anchorId="129FC876" wp14:editId="16DA0387">
+            <wp:extent cx="2276475" cy="2085975"/>
+            <wp:effectExtent l="0" t="0" r="9525" b="9525"/>
+            <wp:docPr id="4" name="Picture 4"/>
             <wp:cNvGraphicFramePr>
               <a:graphicFrameLocks xmlns:a="http://schemas.openxmlformats.org/drawingml/2006/main" noChangeAspect="1"/>
             </wp:cNvGraphicFramePr>
@@ -1464,7 +1516,7 @@
                   <pic:spPr>
                     <a:xfrm>
                       <a:off x="0" y="0"/>
-                      <a:ext cx="2457450" cy="3648075"/>
+                      <a:ext cx="2276475" cy="2085975"/>
                     </a:xfrm>
                     <a:prstGeom prst="rect">
                       <a:avLst/>
@@ -1482,27 +1534,27 @@
         <w:pStyle w:val="ListParagraph"/>
         <w:ind w:left="-90" w:firstLine="0"/>
         <w:jc w:val="center"/>
+      </w:pPr>
+      <w:r>
+        <w:t xml:space="preserve">Рисунок </w:t>
+      </w:r>
+      <w:r>
+        <w:t>3</w:t>
+      </w:r>
+      <w:r>
+        <w:t xml:space="preserve"> – </w:t>
+      </w:r>
+      <w:r>
+        <w:t xml:space="preserve">Структура ресурсов (модуля </w:t>
+      </w:r>
+      <w:r>
         <w:rPr>
           <w:lang w:val="en-US"/>
         </w:rPr>
-      </w:pPr>
-      <w:r>
-        <w:t xml:space="preserve">Рисунок </w:t>
-      </w:r>
-      <w:r>
-        <w:t>3</w:t>
-      </w:r>
-      <w:r>
-        <w:t xml:space="preserve"> – </w:t>
-      </w:r>
-      <w:r>
-        <w:t xml:space="preserve">Интерфейсы доступа и </w:t>
-      </w:r>
-      <w:r>
-        <w:rPr>
-          <w:lang w:val="en-US"/>
-        </w:rPr>
-        <w:t>DAO</w:t>
+        <w:t>view</w:t>
+      </w:r>
+      <w:r>
+        <w:t>)</w:t>
       </w:r>
     </w:p>
     <w:p>
@@ -1519,13 +1571,22 @@
         </w:numPr>
       </w:pPr>
       <w:r>
-        <w:t>Сконфигурирован файл проекта</w:t>
+        <w:t>Запуск обновлённого приложения</w:t>
       </w:r>
       <w:r>
         <w:t xml:space="preserve"> (</w:t>
       </w:r>
       <w:r>
         <w:t>рисунок 4</w:t>
+      </w:r>
+      <w:r>
+        <w:t>-</w:t>
+      </w:r>
+      <w:r>
+        <w:rPr>
+          <w:lang w:val="en-US"/>
+        </w:rPr>
+        <w:t>7</w:t>
       </w:r>
       <w:r>
         <w:t>):</w:t>
@@ -1550,10 +1611,10 @@
         </w:rPr>
         <w:lastRenderedPageBreak/>
         <w:drawing>
-          <wp:inline distT="0" distB="0" distL="0" distR="0" wp14:anchorId="4045D228" wp14:editId="519C236B">
-            <wp:extent cx="5991225" cy="6905625"/>
-            <wp:effectExtent l="0" t="0" r="9525" b="9525"/>
-            <wp:docPr id="8" name="Picture 8"/>
+          <wp:inline distT="0" distB="0" distL="0" distR="0" wp14:anchorId="4709A944" wp14:editId="66EF0F0C">
+            <wp:extent cx="6120130" cy="1237615"/>
+            <wp:effectExtent l="0" t="0" r="0" b="635"/>
+            <wp:docPr id="5" name="Picture 5"/>
             <wp:cNvGraphicFramePr>
               <a:graphicFrameLocks xmlns:a="http://schemas.openxmlformats.org/drawingml/2006/main" noChangeAspect="1"/>
             </wp:cNvGraphicFramePr>
@@ -1573,7 +1634,7 @@
                   <pic:spPr>
                     <a:xfrm>
                       <a:off x="0" y="0"/>
-                      <a:ext cx="5991225" cy="6905625"/>
+                      <a:ext cx="6120130" cy="1237615"/>
                     </a:xfrm>
                     <a:prstGeom prst="rect">
                       <a:avLst/>
@@ -1591,95 +1652,62 @@
         <w:pStyle w:val="ListParagraph"/>
         <w:ind w:left="-90" w:firstLine="0"/>
         <w:jc w:val="center"/>
+      </w:pPr>
+      <w:r>
+        <w:t xml:space="preserve">Рисунок </w:t>
+      </w:r>
+      <w:r>
+        <w:t>4</w:t>
+      </w:r>
+      <w:r>
+        <w:t xml:space="preserve"> – </w:t>
+      </w:r>
+      <w:r>
+        <w:t>Обновлённый класс приложения</w:t>
+      </w:r>
+      <w:r>
+        <w:t xml:space="preserve">, </w:t>
+      </w:r>
+      <w:r>
         <w:rPr>
           <w:lang w:val="en-US"/>
         </w:rPr>
-      </w:pPr>
-      <w:r>
-        <w:t xml:space="preserve">Рисунок </w:t>
-      </w:r>
-      <w:r>
-        <w:t>4</w:t>
-      </w:r>
-      <w:r>
-        <w:t xml:space="preserve"> – </w:t>
-      </w:r>
-      <w:r>
-        <w:t xml:space="preserve">Конфигурация, </w:t>
+        <w:t>WebApp</w:t>
+      </w:r>
+      <w:r>
+        <w:t>.</w:t>
       </w:r>
       <w:r>
         <w:rPr>
           <w:lang w:val="en-US"/>
         </w:rPr>
-        <w:t>SpringConfig.java</w:t>
+        <w:t>java</w:t>
       </w:r>
     </w:p>
     <w:p>
       <w:pPr>
         <w:pStyle w:val="ListParagraph"/>
-        <w:ind w:left="-90" w:firstLine="0"/>
-        <w:jc w:val="center"/>
-      </w:pPr>
-    </w:p>
-    <w:p>
-      <w:pPr>
-        <w:pStyle w:val="ListParagraph"/>
-        <w:numPr>
-          <w:ilvl w:val="0"/>
-          <w:numId w:val="10"/>
-        </w:numPr>
-      </w:pPr>
-      <w:r>
-        <w:t xml:space="preserve">Запуск </w:t>
-      </w:r>
-      <w:r>
-        <w:rPr>
-          <w:lang w:val="en-US"/>
-        </w:rPr>
-        <w:t>Spring</w:t>
-      </w:r>
-      <w:r>
-        <w:rPr>
-          <w:lang w:val="en-US"/>
-        </w:rPr>
-        <w:t>BootApplication</w:t>
-      </w:r>
-      <w:r>
-        <w:t xml:space="preserve"> </w:t>
-      </w:r>
-      <w:r>
-        <w:t>приложения (Рисунок 5</w:t>
-      </w:r>
-      <w:r>
-        <w:t>, 6</w:t>
-      </w:r>
-      <w:r>
-        <w:t>):</w:t>
-      </w:r>
+        <w:ind w:left="0" w:firstLine="0"/>
+      </w:pPr>
     </w:p>
     <w:p>
       <w:pPr>
         <w:pStyle w:val="ListParagraph"/>
         <w:ind w:left="0" w:firstLine="0"/>
         <w:jc w:val="center"/>
-      </w:pPr>
-    </w:p>
-    <w:p>
-      <w:pPr>
-        <w:pStyle w:val="ListParagraph"/>
-        <w:ind w:left="0" w:firstLine="0"/>
-        <w:jc w:val="center"/>
+        <w:rPr>
+          <w:lang w:val="en-US"/>
+        </w:rPr>
       </w:pPr>
       <w:r>
         <w:rPr>
           <w:noProof/>
         </w:rPr>
-        <w:lastRenderedPageBreak/>
         <w:drawing>
-          <wp:inline distT="0" distB="0" distL="0" distR="0" wp14:anchorId="552FDD1E" wp14:editId="2A4570CB">
-            <wp:extent cx="6120130" cy="2652395"/>
-            <wp:effectExtent l="0" t="0" r="0" b="0"/>
-            <wp:docPr id="9" name="Picture 9"/>
+          <wp:inline distT="0" distB="0" distL="0" distR="0" wp14:anchorId="63178004" wp14:editId="63F2D5B4">
+            <wp:extent cx="6120130" cy="2914015"/>
+            <wp:effectExtent l="0" t="0" r="0" b="635"/>
+            <wp:docPr id="12" name="Picture 12"/>
             <wp:cNvGraphicFramePr>
               <a:graphicFrameLocks xmlns:a="http://schemas.openxmlformats.org/drawingml/2006/main" noChangeAspect="1"/>
             </wp:cNvGraphicFramePr>
@@ -1699,7 +1727,7 @@
                   <pic:spPr>
                     <a:xfrm>
                       <a:off x="0" y="0"/>
-                      <a:ext cx="6120130" cy="2652395"/>
+                      <a:ext cx="6120130" cy="2914015"/>
                     </a:xfrm>
                     <a:prstGeom prst="rect">
                       <a:avLst/>
@@ -1728,13 +1756,10 @@
         <w:t>5</w:t>
       </w:r>
       <w:r>
-        <w:t xml:space="preserve"> – Результат выполнения</w:t>
-      </w:r>
-      <w:r>
-        <w:rPr>
-          <w:lang w:val="en-US"/>
-        </w:rPr>
-        <w:t xml:space="preserve"> 1</w:t>
+        <w:t xml:space="preserve"> – </w:t>
+      </w:r>
+      <w:r>
+        <w:t>Стартовая страница</w:t>
       </w:r>
     </w:p>
     <w:p>
@@ -1747,16 +1772,17 @@
       <w:pPr>
         <w:pStyle w:val="ListParagraph"/>
         <w:ind w:left="0" w:firstLine="0"/>
+        <w:jc w:val="center"/>
       </w:pPr>
       <w:r>
         <w:rPr>
           <w:noProof/>
         </w:rPr>
         <w:drawing>
-          <wp:inline distT="0" distB="0" distL="0" distR="0" wp14:anchorId="18863A2B" wp14:editId="3D466CBB">
-            <wp:extent cx="6120130" cy="2506345"/>
-            <wp:effectExtent l="0" t="0" r="0" b="8255"/>
-            <wp:docPr id="10" name="Picture 10"/>
+          <wp:inline distT="0" distB="0" distL="0" distR="0" wp14:anchorId="7CD6C766" wp14:editId="4A3CC681">
+            <wp:extent cx="6120130" cy="2225675"/>
+            <wp:effectExtent l="0" t="0" r="0" b="3175"/>
+            <wp:docPr id="13" name="Picture 13"/>
             <wp:cNvGraphicFramePr>
               <a:graphicFrameLocks xmlns:a="http://schemas.openxmlformats.org/drawingml/2006/main" noChangeAspect="1"/>
             </wp:cNvGraphicFramePr>
@@ -1776,7 +1802,7 @@
                   <pic:spPr>
                     <a:xfrm>
                       <a:off x="0" y="0"/>
-                      <a:ext cx="6120130" cy="2506345"/>
+                      <a:ext cx="6120130" cy="2225675"/>
                     </a:xfrm>
                     <a:prstGeom prst="rect">
                       <a:avLst/>
@@ -1794,27 +1820,97 @@
         <w:pStyle w:val="ListParagraph"/>
         <w:ind w:left="-90" w:firstLine="0"/>
         <w:jc w:val="center"/>
+      </w:pPr>
+      <w:r>
+        <w:t xml:space="preserve">Рисунок 6 – </w:t>
+      </w:r>
+      <w:r>
+        <w:t>Выборка по автору «</w:t>
+      </w:r>
+      <w:r>
         <w:rPr>
           <w:lang w:val="en-US"/>
         </w:rPr>
+        <w:t>Dost</w:t>
+      </w:r>
+      <w:r>
+        <w:t>»</w:t>
+      </w:r>
+    </w:p>
+    <w:p>
+      <w:pPr>
+        <w:pStyle w:val="ListParagraph"/>
+        <w:ind w:left="0" w:firstLine="720"/>
+      </w:pPr>
+    </w:p>
+    <w:p>
+      <w:pPr>
+        <w:pStyle w:val="ListParagraph"/>
+        <w:ind w:left="0" w:firstLine="0"/>
+        <w:jc w:val="center"/>
+      </w:pPr>
+      <w:r>
+        <w:rPr>
+          <w:noProof/>
+        </w:rPr>
+        <w:lastRenderedPageBreak/>
+        <w:drawing>
+          <wp:inline distT="0" distB="0" distL="0" distR="0" wp14:anchorId="3004BB81" wp14:editId="61668056">
+            <wp:extent cx="6120130" cy="1069975"/>
+            <wp:effectExtent l="0" t="0" r="0" b="0"/>
+            <wp:docPr id="14" name="Picture 14"/>
+            <wp:cNvGraphicFramePr>
+              <a:graphicFrameLocks xmlns:a="http://schemas.openxmlformats.org/drawingml/2006/main" noChangeAspect="1"/>
+            </wp:cNvGraphicFramePr>
+            <a:graphic xmlns:a="http://schemas.openxmlformats.org/drawingml/2006/main">
+              <a:graphicData uri="http://schemas.openxmlformats.org/drawingml/2006/picture">
+                <pic:pic xmlns:pic="http://schemas.openxmlformats.org/drawingml/2006/picture">
+                  <pic:nvPicPr>
+                    <pic:cNvPr id="1" name=""/>
+                    <pic:cNvPicPr/>
+                  </pic:nvPicPr>
+                  <pic:blipFill>
+                    <a:blip r:embed="rId14"/>
+                    <a:stretch>
+                      <a:fillRect/>
+                    </a:stretch>
+                  </pic:blipFill>
+                  <pic:spPr>
+                    <a:xfrm>
+                      <a:off x="0" y="0"/>
+                      <a:ext cx="6120130" cy="1069975"/>
+                    </a:xfrm>
+                    <a:prstGeom prst="rect">
+                      <a:avLst/>
+                    </a:prstGeom>
+                  </pic:spPr>
+                </pic:pic>
+              </a:graphicData>
+            </a:graphic>
+          </wp:inline>
+        </w:drawing>
+      </w:r>
+    </w:p>
+    <w:p>
+      <w:pPr>
+        <w:pStyle w:val="ListParagraph"/>
+        <w:ind w:left="-90" w:firstLine="0"/>
+        <w:jc w:val="center"/>
       </w:pPr>
       <w:r>
         <w:t xml:space="preserve">Рисунок </w:t>
       </w:r>
       <w:r>
-        <w:t>6</w:t>
-      </w:r>
-      <w:r>
-        <w:t xml:space="preserve"> – Результат выполнения</w:t>
-      </w:r>
-      <w:r>
-        <w:rPr>
-          <w:lang w:val="en-US"/>
-        </w:rPr>
-        <w:t xml:space="preserve"> 2</w:t>
+        <w:t>7</w:t>
       </w:r>
       <w:bookmarkStart w:id="5" w:name="_GoBack"/>
       <w:bookmarkEnd w:id="5"/>
+      <w:r>
+        <w:t xml:space="preserve"> – </w:t>
+      </w:r>
+      <w:r>
+        <w:t>Логи, образованные во время выполнения запроса с рисунка 6</w:t>
+      </w:r>
     </w:p>
     <w:p>
       <w:pPr>
@@ -1877,7 +1973,10 @@
         <w:rPr>
           <w:rFonts w:eastAsiaTheme="majorEastAsia"/>
         </w:rPr>
-        <w:t xml:space="preserve"> с базами данных в Spring Framework</w:t>
+        <w:t xml:space="preserve"> с </w:t>
+      </w:r>
+      <w:r>
+        <w:t>c шаблоном MVC в Spring и тем как он используется при создании web-приложений</w:t>
       </w:r>
       <w:r>
         <w:rPr>
@@ -1894,8 +1993,8 @@
       </w:pPr>
     </w:p>
     <w:sectPr>
-      <w:headerReference w:type="default" r:id="rId14"/>
-      <w:footerReference w:type="default" r:id="rId15"/>
+      <w:headerReference w:type="default" r:id="rId15"/>
+      <w:footerReference w:type="default" r:id="rId16"/>
       <w:pgSz w:w="11906" w:h="16838" w:code="9"/>
       <w:pgMar w:top="1134" w:right="567" w:bottom="1134" w:left="1701" w:header="709" w:footer="709" w:gutter="0"/>
       <w:pgNumType w:start="1"/>
@@ -2170,6 +2269,92 @@
     <w:numStyleLink w:val="1"/>
   </w:abstractNum>
   <w:abstractNum w:abstractNumId="2" w15:restartNumberingAfterBreak="0">
+    <w:nsid w:val="17695295"/>
+    <w:multiLevelType w:val="hybridMultilevel"/>
+    <w:tmpl w:val="36AA7A88"/>
+    <w:lvl w:ilvl="0" w:tplc="CF208142">
+      <w:start w:val="1"/>
+      <w:numFmt w:val="decimal"/>
+      <w:lvlText w:val="%1)"/>
+      <w:lvlJc w:val="left"/>
+      <w:pPr>
+        <w:ind w:left="720" w:hanging="360"/>
+      </w:pPr>
+    </w:lvl>
+    <w:lvl w:ilvl="1" w:tplc="04190019" w:tentative="1">
+      <w:start w:val="1"/>
+      <w:numFmt w:val="lowerLetter"/>
+      <w:lvlText w:val="%2."/>
+      <w:lvlJc w:val="left"/>
+      <w:pPr>
+        <w:ind w:left="1440" w:hanging="360"/>
+      </w:pPr>
+    </w:lvl>
+    <w:lvl w:ilvl="2" w:tplc="0419001B" w:tentative="1">
+      <w:start w:val="1"/>
+      <w:numFmt w:val="lowerRoman"/>
+      <w:lvlText w:val="%3."/>
+      <w:lvlJc w:val="right"/>
+      <w:pPr>
+        <w:ind w:left="2160" w:hanging="180"/>
+      </w:pPr>
+    </w:lvl>
+    <w:lvl w:ilvl="3" w:tplc="0419000F" w:tentative="1">
+      <w:start w:val="1"/>
+      <w:numFmt w:val="decimal"/>
+      <w:lvlText w:val="%4."/>
+      <w:lvlJc w:val="left"/>
+      <w:pPr>
+        <w:ind w:left="2880" w:hanging="360"/>
+      </w:pPr>
+    </w:lvl>
+    <w:lvl w:ilvl="4" w:tplc="04190019" w:tentative="1">
+      <w:start w:val="1"/>
+      <w:numFmt w:val="lowerLetter"/>
+      <w:lvlText w:val="%5."/>
+      <w:lvlJc w:val="left"/>
+      <w:pPr>
+        <w:ind w:left="3600" w:hanging="360"/>
+      </w:pPr>
+    </w:lvl>
+    <w:lvl w:ilvl="5" w:tplc="0419001B" w:tentative="1">
+      <w:start w:val="1"/>
+      <w:numFmt w:val="lowerRoman"/>
+      <w:lvlText w:val="%6."/>
+      <w:lvlJc w:val="right"/>
+      <w:pPr>
+        <w:ind w:left="4320" w:hanging="180"/>
+      </w:pPr>
+    </w:lvl>
+    <w:lvl w:ilvl="6" w:tplc="0419000F" w:tentative="1">
+      <w:start w:val="1"/>
+      <w:numFmt w:val="decimal"/>
+      <w:lvlText w:val="%7."/>
+      <w:lvlJc w:val="left"/>
+      <w:pPr>
+        <w:ind w:left="5040" w:hanging="360"/>
+      </w:pPr>
+    </w:lvl>
+    <w:lvl w:ilvl="7" w:tplc="04190019" w:tentative="1">
+      <w:start w:val="1"/>
+      <w:numFmt w:val="lowerLetter"/>
+      <w:lvlText w:val="%8."/>
+      <w:lvlJc w:val="left"/>
+      <w:pPr>
+        <w:ind w:left="5760" w:hanging="360"/>
+      </w:pPr>
+    </w:lvl>
+    <w:lvl w:ilvl="8" w:tplc="0419001B" w:tentative="1">
+      <w:start w:val="1"/>
+      <w:numFmt w:val="lowerRoman"/>
+      <w:lvlText w:val="%9."/>
+      <w:lvlJc w:val="right"/>
+      <w:pPr>
+        <w:ind w:left="6480" w:hanging="180"/>
+      </w:pPr>
+    </w:lvl>
+  </w:abstractNum>
+  <w:abstractNum w:abstractNumId="3" w15:restartNumberingAfterBreak="0">
     <w:nsid w:val="1BA009E0"/>
     <w:multiLevelType w:val="hybridMultilevel"/>
     <w:tmpl w:val="0482273E"/>
@@ -2258,7 +2443,7 @@
       </w:pPr>
     </w:lvl>
   </w:abstractNum>
-  <w:abstractNum w:abstractNumId="3" w15:restartNumberingAfterBreak="0">
+  <w:abstractNum w:abstractNumId="4" w15:restartNumberingAfterBreak="0">
     <w:nsid w:val="337C67E9"/>
     <w:multiLevelType w:val="multilevel"/>
     <w:tmpl w:val="02C0C690"/>
@@ -2374,13 +2559,13 @@
       </w:rPr>
     </w:lvl>
   </w:abstractNum>
-  <w:abstractNum w:abstractNumId="4" w15:restartNumberingAfterBreak="0">
+  <w:abstractNum w:abstractNumId="5" w15:restartNumberingAfterBreak="0">
     <w:nsid w:val="36F51DB3"/>
     <w:multiLevelType w:val="multilevel"/>
     <w:tmpl w:val="4210E03E"/>
     <w:numStyleLink w:val="Style1"/>
   </w:abstractNum>
-  <w:abstractNum w:abstractNumId="5" w15:restartNumberingAfterBreak="0">
+  <w:abstractNum w:abstractNumId="6" w15:restartNumberingAfterBreak="0">
     <w:nsid w:val="39052352"/>
     <w:multiLevelType w:val="hybridMultilevel"/>
     <w:tmpl w:val="7340D2F4"/>
@@ -2493,7 +2678,7 @@
       </w:rPr>
     </w:lvl>
   </w:abstractNum>
-  <w:abstractNum w:abstractNumId="6" w15:restartNumberingAfterBreak="0">
+  <w:abstractNum w:abstractNumId="7" w15:restartNumberingAfterBreak="0">
     <w:nsid w:val="3B6F59B3"/>
     <w:multiLevelType w:val="multilevel"/>
     <w:tmpl w:val="BDA03CDA"/>
@@ -2620,7 +2805,7 @@
       </w:rPr>
     </w:lvl>
   </w:abstractNum>
-  <w:abstractNum w:abstractNumId="7" w15:restartNumberingAfterBreak="0">
+  <w:abstractNum w:abstractNumId="8" w15:restartNumberingAfterBreak="0">
     <w:nsid w:val="3EFF75BE"/>
     <w:multiLevelType w:val="multilevel"/>
     <w:tmpl w:val="4210E03E"/>
@@ -2762,11 +2947,11 @@
       </w:rPr>
     </w:lvl>
   </w:abstractNum>
-  <w:abstractNum w:abstractNumId="8" w15:restartNumberingAfterBreak="0">
+  <w:abstractNum w:abstractNumId="9" w15:restartNumberingAfterBreak="0">
     <w:nsid w:val="3F6A0D2B"/>
     <w:multiLevelType w:val="hybridMultilevel"/>
-    <w:tmpl w:val="36AA7A88"/>
-    <w:lvl w:ilvl="0" w:tplc="CF208142">
+    <w:tmpl w:val="82FEEB6A"/>
+    <w:lvl w:ilvl="0" w:tplc="EB14ED06">
       <w:start w:val="1"/>
       <w:numFmt w:val="decimal"/>
       <w:lvlText w:val="%1)"/>
@@ -2848,13 +3033,13 @@
       </w:pPr>
     </w:lvl>
   </w:abstractNum>
-  <w:abstractNum w:abstractNumId="9" w15:restartNumberingAfterBreak="0">
+  <w:abstractNum w:abstractNumId="10" w15:restartNumberingAfterBreak="0">
     <w:nsid w:val="40BA6DF4"/>
     <w:multiLevelType w:val="multilevel"/>
     <w:tmpl w:val="3A6CA6BE"/>
     <w:numStyleLink w:val="Style2"/>
   </w:abstractNum>
-  <w:abstractNum w:abstractNumId="10" w15:restartNumberingAfterBreak="0">
+  <w:abstractNum w:abstractNumId="11" w15:restartNumberingAfterBreak="0">
     <w:nsid w:val="437C38C9"/>
     <w:multiLevelType w:val="hybridMultilevel"/>
     <w:tmpl w:val="289C3D00"/>
@@ -2943,7 +3128,7 @@
       </w:pPr>
     </w:lvl>
   </w:abstractNum>
-  <w:abstractNum w:abstractNumId="11" w15:restartNumberingAfterBreak="0">
+  <w:abstractNum w:abstractNumId="12" w15:restartNumberingAfterBreak="0">
     <w:nsid w:val="448F6E48"/>
     <w:multiLevelType w:val="hybridMultilevel"/>
     <w:tmpl w:val="D586ED7E"/>
@@ -3029,7 +3214,7 @@
       </w:pPr>
     </w:lvl>
   </w:abstractNum>
-  <w:abstractNum w:abstractNumId="12" w15:restartNumberingAfterBreak="0">
+  <w:abstractNum w:abstractNumId="13" w15:restartNumberingAfterBreak="0">
     <w:nsid w:val="4BCC104D"/>
     <w:multiLevelType w:val="hybridMultilevel"/>
     <w:tmpl w:val="311A1704"/>
@@ -3115,7 +3300,7 @@
       </w:pPr>
     </w:lvl>
   </w:abstractNum>
-  <w:abstractNum w:abstractNumId="13" w15:restartNumberingAfterBreak="0">
+  <w:abstractNum w:abstractNumId="14" w15:restartNumberingAfterBreak="0">
     <w:nsid w:val="501D3F9F"/>
     <w:multiLevelType w:val="multilevel"/>
     <w:tmpl w:val="3A6CA6BE"/>
@@ -3231,7 +3416,7 @@
       </w:rPr>
     </w:lvl>
   </w:abstractNum>
-  <w:abstractNum w:abstractNumId="14" w15:restartNumberingAfterBreak="0">
+  <w:abstractNum w:abstractNumId="15" w15:restartNumberingAfterBreak="0">
     <w:nsid w:val="601C5599"/>
     <w:multiLevelType w:val="hybridMultilevel"/>
     <w:tmpl w:val="6DA6E254"/>
@@ -3317,7 +3502,7 @@
       </w:pPr>
     </w:lvl>
   </w:abstractNum>
-  <w:abstractNum w:abstractNumId="15" w15:restartNumberingAfterBreak="0">
+  <w:abstractNum w:abstractNumId="16" w15:restartNumberingAfterBreak="0">
     <w:nsid w:val="72B15069"/>
     <w:multiLevelType w:val="multilevel"/>
     <w:tmpl w:val="B052EE62"/>
@@ -3445,7 +3630,7 @@
       </w:rPr>
     </w:lvl>
   </w:abstractNum>
-  <w:abstractNum w:abstractNumId="16" w15:restartNumberingAfterBreak="0">
+  <w:abstractNum w:abstractNumId="17" w15:restartNumberingAfterBreak="0">
     <w:nsid w:val="733C1B61"/>
     <w:multiLevelType w:val="hybridMultilevel"/>
     <w:tmpl w:val="1B8E999C"/>
@@ -3534,7 +3719,7 @@
       </w:pPr>
     </w:lvl>
   </w:abstractNum>
-  <w:abstractNum w:abstractNumId="17" w15:restartNumberingAfterBreak="0">
+  <w:abstractNum w:abstractNumId="18" w15:restartNumberingAfterBreak="0">
     <w:nsid w:val="759368A3"/>
     <w:multiLevelType w:val="hybridMultilevel"/>
     <w:tmpl w:val="F3C67F66"/>
@@ -3620,7 +3805,7 @@
       </w:pPr>
     </w:lvl>
   </w:abstractNum>
-  <w:abstractNum w:abstractNumId="18" w15:restartNumberingAfterBreak="0">
+  <w:abstractNum w:abstractNumId="19" w15:restartNumberingAfterBreak="0">
     <w:nsid w:val="7AE15BBC"/>
     <w:multiLevelType w:val="hybridMultilevel"/>
     <w:tmpl w:val="EEF004F0"/>
@@ -3733,7 +3918,7 @@
       </w:rPr>
     </w:lvl>
   </w:abstractNum>
-  <w:abstractNum w:abstractNumId="19" w15:restartNumberingAfterBreak="0">
+  <w:abstractNum w:abstractNumId="20" w15:restartNumberingAfterBreak="0">
     <w:nsid w:val="7AEC71D8"/>
     <w:multiLevelType w:val="hybridMultilevel"/>
     <w:tmpl w:val="FCE81ABA"/>
@@ -3819,7 +4004,7 @@
       </w:pPr>
     </w:lvl>
   </w:abstractNum>
-  <w:abstractNum w:abstractNumId="20" w15:restartNumberingAfterBreak="0">
+  <w:abstractNum w:abstractNumId="21" w15:restartNumberingAfterBreak="0">
     <w:nsid w:val="7E474237"/>
     <w:multiLevelType w:val="hybridMultilevel"/>
     <w:tmpl w:val="F2EAC61E"/>
@@ -3909,64 +4094,67 @@
     <w:abstractNumId w:val="0"/>
   </w:num>
   <w:num w:numId="2">
+    <w:abstractNumId w:val="8"/>
+  </w:num>
+  <w:num w:numId="3">
+    <w:abstractNumId w:val="5"/>
+  </w:num>
+  <w:num w:numId="4">
     <w:abstractNumId w:val="7"/>
   </w:num>
-  <w:num w:numId="3">
+  <w:num w:numId="5">
     <w:abstractNumId w:val="4"/>
   </w:num>
-  <w:num w:numId="4">
-    <w:abstractNumId w:val="6"/>
-  </w:num>
-  <w:num w:numId="5">
-    <w:abstractNumId w:val="3"/>
-  </w:num>
   <w:num w:numId="6">
-    <w:abstractNumId w:val="9"/>
+    <w:abstractNumId w:val="10"/>
   </w:num>
   <w:num w:numId="7">
-    <w:abstractNumId w:val="13"/>
+    <w:abstractNumId w:val="14"/>
   </w:num>
   <w:num w:numId="8">
     <w:abstractNumId w:val="1"/>
   </w:num>
   <w:num w:numId="9">
+    <w:abstractNumId w:val="16"/>
+  </w:num>
+  <w:num w:numId="10">
+    <w:abstractNumId w:val="9"/>
+  </w:num>
+  <w:num w:numId="11">
+    <w:abstractNumId w:val="18"/>
+  </w:num>
+  <w:num w:numId="12">
+    <w:abstractNumId w:val="6"/>
+  </w:num>
+  <w:num w:numId="13">
+    <w:abstractNumId w:val="17"/>
+  </w:num>
+  <w:num w:numId="14">
+    <w:abstractNumId w:val="21"/>
+  </w:num>
+  <w:num w:numId="15">
+    <w:abstractNumId w:val="3"/>
+  </w:num>
+  <w:num w:numId="16">
+    <w:abstractNumId w:val="19"/>
+  </w:num>
+  <w:num w:numId="17">
+    <w:abstractNumId w:val="11"/>
+  </w:num>
+  <w:num w:numId="18">
+    <w:abstractNumId w:val="13"/>
+  </w:num>
+  <w:num w:numId="19">
+    <w:abstractNumId w:val="12"/>
+  </w:num>
+  <w:num w:numId="20">
+    <w:abstractNumId w:val="20"/>
+  </w:num>
+  <w:num w:numId="21">
     <w:abstractNumId w:val="15"/>
   </w:num>
-  <w:num w:numId="10">
-    <w:abstractNumId w:val="8"/>
-  </w:num>
-  <w:num w:numId="11">
-    <w:abstractNumId w:val="17"/>
-  </w:num>
-  <w:num w:numId="12">
-    <w:abstractNumId w:val="5"/>
-  </w:num>
-  <w:num w:numId="13">
-    <w:abstractNumId w:val="16"/>
-  </w:num>
-  <w:num w:numId="14">
-    <w:abstractNumId w:val="20"/>
-  </w:num>
-  <w:num w:numId="15">
+  <w:num w:numId="22">
     <w:abstractNumId w:val="2"/>
-  </w:num>
-  <w:num w:numId="16">
-    <w:abstractNumId w:val="18"/>
-  </w:num>
-  <w:num w:numId="17">
-    <w:abstractNumId w:val="10"/>
-  </w:num>
-  <w:num w:numId="18">
-    <w:abstractNumId w:val="12"/>
-  </w:num>
-  <w:num w:numId="19">
-    <w:abstractNumId w:val="11"/>
-  </w:num>
-  <w:num w:numId="20">
-    <w:abstractNumId w:val="19"/>
-  </w:num>
-  <w:num w:numId="21">
-    <w:abstractNumId w:val="14"/>
   </w:num>
   <w:numIdMacAtCleanup w:val="13"/>
 </w:numbering>
@@ -5638,7 +5826,7 @@
 </file>
 
 <file path=customXml/itemProps1.xml><?xml version="1.0" encoding="utf-8"?>
-<ds:datastoreItem xmlns:ds="http://schemas.openxmlformats.org/officeDocument/2006/customXml" ds:itemID="{153F6969-826C-4609-B462-515A24AA4874}">
+<ds:datastoreItem xmlns:ds="http://schemas.openxmlformats.org/officeDocument/2006/customXml" ds:itemID="{FEA3A291-350E-4E23-B2C9-0CF7621C4C1C}">
   <ds:schemaRefs>
     <ds:schemaRef ds:uri="http://schemas.openxmlformats.org/officeDocument/2006/bibliography"/>
   </ds:schemaRefs>

</xml_diff>